<commit_message>
Updated the learning journal
</commit_message>
<xml_diff>
--- a/task2.8/1.1_learning-journal_acheivement-2_task2.8.docx
+++ b/task2.8/1.1_learning-journal_acheivement-2_task2.8.docx
@@ -12477,25 +12477,7 @@
           <w:sz w:val="20"/>
           <w:szCs w:val="20"/>
         </w:rPr>
-        <w:t xml:space="preserve">Incorporating Inline Styles and Scripts: </w:t>
-      </w:r>
-      <w:r>
-        <w:rPr>
-          <w:rFonts w:ascii="Roboto" w:hAnsi="Roboto"/>
-          <w:color w:val="17365D" w:themeColor="text2" w:themeShade="BF"/>
-          <w:sz w:val="20"/>
-          <w:szCs w:val="20"/>
-        </w:rPr>
-        <w:t>One</w:t>
-      </w:r>
-      <w:r>
-        <w:rPr>
-          <w:rFonts w:ascii="Roboto" w:hAnsi="Roboto"/>
-          <w:color w:val="17365D" w:themeColor="text2" w:themeShade="BF"/>
-          <w:sz w:val="20"/>
-          <w:szCs w:val="20"/>
-        </w:rPr>
-        <w:t xml:space="preserve"> can directly insert CSS styles and JavaScript code into your HTML templates using &lt;style&gt; and &lt;script&gt; tags, respectively. While this approach is more </w:t>
+        <w:t xml:space="preserve">Incorporating Inline Styles and Scripts: One can directly insert CSS styles and JavaScript code into your HTML templates using &lt;style&gt; and &lt;script&gt; tags, respectively. While this approach is more </w:t>
       </w:r>
       <w:r>
         <w:rPr>
@@ -13203,6 +13185,20 @@
     </w:p>
     <w:p>
       <w:pPr>
+        <w:ind w:left="1440"/>
+        <w:rPr>
+          <w:color w:val="17365D" w:themeColor="text2" w:themeShade="BF"/>
+        </w:rPr>
+      </w:pPr>
+      <w:r>
+        <w:rPr>
+          <w:color w:val="17365D" w:themeColor="text2" w:themeShade="BF"/>
+        </w:rPr>
+        <w:t>I polished my Django skills, gaining a more confident understanding of navigating projects, understanding their structures, requirements, capabilities, and limitations.</w:t>
+      </w:r>
+    </w:p>
+    <w:p>
+      <w:pPr>
         <w:numPr>
           <w:ilvl w:val="1"/>
           <w:numId w:val="21"/>
@@ -13219,6 +13215,20 @@
     </w:p>
     <w:p>
       <w:pPr>
+        <w:ind w:left="1440"/>
+        <w:rPr>
+          <w:color w:val="17365D" w:themeColor="text2" w:themeShade="BF"/>
+        </w:rPr>
+      </w:pPr>
+      <w:r>
+        <w:rPr>
+          <w:color w:val="17365D" w:themeColor="text2" w:themeShade="BF"/>
+        </w:rPr>
+        <w:t>I'm proud that I genuinely enjoy working with Django. Despite the challenges, I find the process fascinating and rewarding.</w:t>
+      </w:r>
+    </w:p>
+    <w:p>
+      <w:pPr>
         <w:numPr>
           <w:ilvl w:val="1"/>
           <w:numId w:val="21"/>
@@ -13235,6 +13245,20 @@
     </w:p>
     <w:p>
       <w:pPr>
+        <w:ind w:left="1440"/>
+        <w:rPr>
+          <w:color w:val="17365D" w:themeColor="text2" w:themeShade="BF"/>
+        </w:rPr>
+      </w:pPr>
+      <w:r>
+        <w:rPr>
+          <w:color w:val="17365D" w:themeColor="text2" w:themeShade="BF"/>
+        </w:rPr>
+        <w:t>Deploying was the most challenging aspect, presenting difficulties that required overcoming to successfully complete the achievement.</w:t>
+      </w:r>
+    </w:p>
+    <w:p>
+      <w:pPr>
         <w:numPr>
           <w:ilvl w:val="1"/>
           <w:numId w:val="21"/>
@@ -13247,6 +13271,20 @@
           <w:szCs w:val="20"/>
         </w:rPr>
         <w:t>Did this Achievement meet your expectations? Did it give you the confidence to start working with your new Django skills?</w:t>
+      </w:r>
+    </w:p>
+    <w:p>
+      <w:pPr>
+        <w:ind w:left="1440"/>
+        <w:rPr>
+          <w:color w:val="17365D" w:themeColor="text2" w:themeShade="BF"/>
+        </w:rPr>
+      </w:pPr>
+      <w:r>
+        <w:rPr>
+          <w:color w:val="17365D" w:themeColor="text2" w:themeShade="BF"/>
+        </w:rPr>
+        <w:t>Yes, the achievement met my expectations. I feel relatively confident in my Django skills, and I'm eager to apply them to more extensive and complex projects. In fact, I've already begun building a Django app for a project at my current workplace.</w:t>
       </w:r>
     </w:p>
     <w:p>

</xml_diff>